<commit_message>
una cosa estava mal
</commit_message>
<xml_diff>
--- a/Actividad 1.3.docx
+++ b/Actividad 1.3.docx
@@ -1977,7 +1977,12 @@
               <w:jc w:val="center"/>
             </w:pPr>
             <w:r>
-              <w:t>(0+9+7)/3=5.6</w:t>
+              <w:t>(0+9+8</w:t>
+            </w:r>
+            <w:bookmarkStart w:id="0" w:name="_GoBack"/>
+            <w:bookmarkEnd w:id="0"/>
+            <w:r>
+              <w:t>)/3=5.6</w:t>
             </w:r>
           </w:p>
         </w:tc>
@@ -5928,8 +5933,6 @@
             <w:r>
               <w:t>T1</w:t>
             </w:r>
-            <w:bookmarkStart w:id="0" w:name="_GoBack"/>
-            <w:bookmarkEnd w:id="0"/>
           </w:p>
         </w:tc>
         <w:tc>
@@ -8798,7 +8801,7 @@
 
 <file path=word/numbering.xml><?xml version="1.0" encoding="utf-8"?>
 <w:numbering xmlns:wpc="http://schemas.microsoft.com/office/word/2010/wordprocessingCanvas" xmlns:mc="http://schemas.openxmlformats.org/markup-compatibility/2006" xmlns:o="urn:schemas-microsoft-com:office:office" xmlns:r="http://schemas.openxmlformats.org/officeDocument/2006/relationships" xmlns:m="http://schemas.openxmlformats.org/officeDocument/2006/math" xmlns:v="urn:schemas-microsoft-com:vml" xmlns:wp14="http://schemas.microsoft.com/office/word/2010/wordprocessingDrawing" xmlns:wp="http://schemas.openxmlformats.org/drawingml/2006/wordprocessingDrawing" xmlns:w10="urn:schemas-microsoft-com:office:word" xmlns:w="http://schemas.openxmlformats.org/wordprocessingml/2006/main" xmlns:w14="http://schemas.microsoft.com/office/word/2010/wordml" xmlns:w15="http://schemas.microsoft.com/office/word/2012/wordml" xmlns:wpg="http://schemas.microsoft.com/office/word/2010/wordprocessingGroup" xmlns:wpi="http://schemas.microsoft.com/office/word/2010/wordprocessingInk" xmlns:wne="http://schemas.microsoft.com/office/word/2006/wordml" xmlns:wps="http://schemas.microsoft.com/office/word/2010/wordprocessingShape" mc:Ignorable="w14 w15 wp14">
-  <w:abstractNum w:abstractNumId="0" w15:restartNumberingAfterBreak="0">
+  <w:abstractNum w:abstractNumId="0">
     <w:nsid w:val="0B056F13"/>
     <w:multiLevelType w:val="hybridMultilevel"/>
     <w:tmpl w:val="12908A1E"/>
@@ -8911,7 +8914,7 @@
       </w:rPr>
     </w:lvl>
   </w:abstractNum>
-  <w:abstractNum w:abstractNumId="1" w15:restartNumberingAfterBreak="0">
+  <w:abstractNum w:abstractNumId="1">
     <w:nsid w:val="19657D8D"/>
     <w:multiLevelType w:val="hybridMultilevel"/>
     <w:tmpl w:val="A41C38E8"/>
@@ -8997,7 +9000,7 @@
       </w:pPr>
     </w:lvl>
   </w:abstractNum>
-  <w:abstractNum w:abstractNumId="2" w15:restartNumberingAfterBreak="0">
+  <w:abstractNum w:abstractNumId="2">
     <w:nsid w:val="2285059C"/>
     <w:multiLevelType w:val="hybridMultilevel"/>
     <w:tmpl w:val="C58AEBD4"/>
@@ -9083,7 +9086,7 @@
       </w:pPr>
     </w:lvl>
   </w:abstractNum>
-  <w:abstractNum w:abstractNumId="3" w15:restartNumberingAfterBreak="0">
+  <w:abstractNum w:abstractNumId="3">
     <w:nsid w:val="39EE1338"/>
     <w:multiLevelType w:val="hybridMultilevel"/>
     <w:tmpl w:val="EF0A1004"/>
@@ -9196,7 +9199,7 @@
       </w:rPr>
     </w:lvl>
   </w:abstractNum>
-  <w:abstractNum w:abstractNumId="4" w15:restartNumberingAfterBreak="0">
+  <w:abstractNum w:abstractNumId="4">
     <w:nsid w:val="3BBE20E6"/>
     <w:multiLevelType w:val="hybridMultilevel"/>
     <w:tmpl w:val="A5AAE3B4"/>
@@ -9282,7 +9285,7 @@
       </w:pPr>
     </w:lvl>
   </w:abstractNum>
-  <w:abstractNum w:abstractNumId="5" w15:restartNumberingAfterBreak="0">
+  <w:abstractNum w:abstractNumId="5">
     <w:nsid w:val="40BE732D"/>
     <w:multiLevelType w:val="hybridMultilevel"/>
     <w:tmpl w:val="FBB8892E"/>
@@ -9371,7 +9374,7 @@
       </w:pPr>
     </w:lvl>
   </w:abstractNum>
-  <w:abstractNum w:abstractNumId="6" w15:restartNumberingAfterBreak="0">
+  <w:abstractNum w:abstractNumId="6">
     <w:nsid w:val="40CE6690"/>
     <w:multiLevelType w:val="hybridMultilevel"/>
     <w:tmpl w:val="C600A75C"/>
@@ -9457,7 +9460,7 @@
       </w:pPr>
     </w:lvl>
   </w:abstractNum>
-  <w:abstractNum w:abstractNumId="7" w15:restartNumberingAfterBreak="0">
+  <w:abstractNum w:abstractNumId="7">
     <w:nsid w:val="60253452"/>
     <w:multiLevelType w:val="hybridMultilevel"/>
     <w:tmpl w:val="51D24118"/>
@@ -9546,7 +9549,7 @@
       </w:pPr>
     </w:lvl>
   </w:abstractNum>
-  <w:abstractNum w:abstractNumId="8" w15:restartNumberingAfterBreak="0">
+  <w:abstractNum w:abstractNumId="8">
     <w:nsid w:val="69373164"/>
     <w:multiLevelType w:val="hybridMultilevel"/>
     <w:tmpl w:val="7098E1CE"/>
@@ -10106,6 +10109,7 @@
       <w:spacing w:after="0" w:line="240" w:lineRule="auto"/>
     </w:pPr>
     <w:tblPr>
+      <w:tblInd w:w="0" w:type="dxa"/>
       <w:tblBorders>
         <w:top w:val="single" w:sz="4" w:space="0" w:color="auto"/>
         <w:left w:val="single" w:sz="4" w:space="0" w:color="auto"/>
@@ -10114,6 +10118,12 @@
         <w:insideH w:val="single" w:sz="4" w:space="0" w:color="auto"/>
         <w:insideV w:val="single" w:sz="4" w:space="0" w:color="auto"/>
       </w:tblBorders>
+      <w:tblCellMar>
+        <w:top w:w="0" w:type="dxa"/>
+        <w:left w:w="108" w:type="dxa"/>
+        <w:bottom w:w="0" w:type="dxa"/>
+        <w:right w:w="108" w:type="dxa"/>
+      </w:tblCellMar>
     </w:tblPr>
   </w:style>
 </w:styles>

</xml_diff>